<commit_message>
Agregando Diagrama de flujo al proceso 1
</commit_message>
<xml_diff>
--- a/Desarrollo/SWGF/Negocio/SWGF_DN.docx
+++ b/Desarrollo/SWGF/Negocio/SWGF_DN.docx
@@ -1229,7 +1229,31 @@
         <w:rPr>
           <w:rFonts w:ascii="Arial" w:hAnsi="Arial" w:cs="Arial"/>
         </w:rPr>
-        <w:t>El Documento de Negocio tiene como objetivo poder dar una visión general sobre los procesos que se realizan en el Negocio, de modo que sirva de guía para el análisis y sirva de apoyo al equipo del proyecto para poder entender mejor las necesidades del Cliente.</w:t>
+        <w:t>El Documento de Negocio tiene como objetivo poder dar una visión general sobre los procesos que se realizan en el Negocio, de modo que sirva d</w:t>
+      </w:r>
+      <w:r>
+        <w:rPr>
+          <w:rFonts w:ascii="Arial" w:hAnsi="Arial" w:cs="Arial"/>
+        </w:rPr>
+        <w:t xml:space="preserve">e guía para el análisis así como </w:t>
+      </w:r>
+      <w:r>
+        <w:rPr>
+          <w:rFonts w:ascii="Arial" w:hAnsi="Arial" w:cs="Arial"/>
+        </w:rPr>
+        <w:t>de apoyo al equipo del proyecto para poder entender mejor las necesidades del Cliente</w:t>
+      </w:r>
+      <w:r>
+        <w:rPr>
+          <w:rFonts w:ascii="Arial" w:hAnsi="Arial" w:cs="Arial"/>
+        </w:rPr>
+        <w:t xml:space="preserve"> y sus requerimientos</w:t>
+      </w:r>
+      <w:r>
+        <w:rPr>
+          <w:rFonts w:ascii="Arial" w:hAnsi="Arial" w:cs="Arial"/>
+        </w:rPr>
+        <w:t>.</w:t>
       </w:r>
     </w:p>
     <w:p>
@@ -1676,6 +1700,8 @@
         <w:ind w:left="720"/>
         <w:jc w:val="both"/>
       </w:pPr>
+      <w:bookmarkStart w:id="3" w:name="_GoBack"/>
+      <w:bookmarkEnd w:id="3"/>
     </w:p>
     <w:p>
       <w:pPr>
@@ -1938,7 +1964,19 @@
               <w:rPr>
                 <w:rFonts w:ascii="Arial" w:eastAsia="Arial" w:hAnsi="Arial" w:cs="Arial"/>
               </w:rPr>
-              <w:t>Detalles del Cliente sobre el tipo de servicio de fotografía que requiere.</w:t>
+              <w:t>Detalles del Cliente sobre el tipo de servicio de fotografía que requiere</w:t>
+            </w:r>
+            <w:r>
+              <w:rPr>
+                <w:rFonts w:ascii="Arial" w:eastAsia="Arial" w:hAnsi="Arial" w:cs="Arial"/>
+              </w:rPr>
+              <w:t xml:space="preserve"> reimprimir</w:t>
+            </w:r>
+            <w:r>
+              <w:rPr>
+                <w:rFonts w:ascii="Arial" w:eastAsia="Arial" w:hAnsi="Arial" w:cs="Arial"/>
+              </w:rPr>
+              <w:t>.</w:t>
             </w:r>
           </w:p>
         </w:tc>
@@ -1957,7 +1995,19 @@
               <w:rPr>
                 <w:rFonts w:ascii="Arial" w:eastAsia="Arial" w:hAnsi="Arial" w:cs="Arial"/>
               </w:rPr>
-              <w:t>Lista de detalles a incluir en el Servicio.</w:t>
+              <w:t xml:space="preserve">Lista de detalles a incluir en </w:t>
+            </w:r>
+            <w:r>
+              <w:rPr>
+                <w:rFonts w:ascii="Arial" w:eastAsia="Arial" w:hAnsi="Arial" w:cs="Arial"/>
+              </w:rPr>
+              <w:t>la búsqueda de la fotografía</w:t>
+            </w:r>
+            <w:r>
+              <w:rPr>
+                <w:rFonts w:ascii="Arial" w:eastAsia="Arial" w:hAnsi="Arial" w:cs="Arial"/>
+              </w:rPr>
+              <w:t>.</w:t>
             </w:r>
           </w:p>
         </w:tc>
@@ -2050,16 +2100,77 @@
     <w:p>
       <w:pPr>
         <w:ind w:left="792"/>
+        <w:jc w:val="center"/>
         <w:rPr>
           <w:rFonts w:ascii="Arial" w:hAnsi="Arial" w:cs="Arial"/>
         </w:rPr>
       </w:pPr>
-      <w:bookmarkStart w:id="3" w:name="_GoBack"/>
-      <w:bookmarkEnd w:id="3"/>
+      <w:r>
+        <w:rPr>
+          <w:noProof/>
+        </w:rPr>
+        <w:drawing>
+          <wp:inline distT="0" distB="0" distL="0" distR="0">
+            <wp:extent cx="3111297" cy="5010150"/>
+            <wp:effectExtent l="0" t="0" r="0" b="0"/>
+            <wp:docPr id="2" name="Imagen 2" descr="C:\Users\usuario\Desktop\diagrama.png"/>
+            <wp:cNvGraphicFramePr>
+              <a:graphicFrameLocks xmlns:a="http://schemas.openxmlformats.org/drawingml/2006/main" noChangeAspect="1"/>
+            </wp:cNvGraphicFramePr>
+            <a:graphic xmlns:a="http://schemas.openxmlformats.org/drawingml/2006/main">
+              <a:graphicData uri="http://schemas.openxmlformats.org/drawingml/2006/picture">
+                <pic:pic xmlns:pic="http://schemas.openxmlformats.org/drawingml/2006/picture">
+                  <pic:nvPicPr>
+                    <pic:cNvPr id="0" name="Picture 3" descr="C:\Users\usuario\Desktop\diagrama.png"/>
+                    <pic:cNvPicPr>
+                      <a:picLocks noChangeAspect="1" noChangeArrowheads="1"/>
+                    </pic:cNvPicPr>
+                  </pic:nvPicPr>
+                  <pic:blipFill>
+                    <a:blip r:embed="rId7">
+                      <a:extLst>
+                        <a:ext uri="{28A0092B-C50C-407E-A947-70E740481C1C}">
+                          <a14:useLocalDpi xmlns:a14="http://schemas.microsoft.com/office/drawing/2010/main" val="0"/>
+                        </a:ext>
+                      </a:extLst>
+                    </a:blip>
+                    <a:srcRect/>
+                    <a:stretch>
+                      <a:fillRect/>
+                    </a:stretch>
+                  </pic:blipFill>
+                  <pic:spPr bwMode="auto">
+                    <a:xfrm>
+                      <a:off x="0" y="0"/>
+                      <a:ext cx="3111297" cy="5010150"/>
+                    </a:xfrm>
+                    <a:prstGeom prst="rect">
+                      <a:avLst/>
+                    </a:prstGeom>
+                    <a:noFill/>
+                    <a:ln>
+                      <a:noFill/>
+                    </a:ln>
+                  </pic:spPr>
+                </pic:pic>
+              </a:graphicData>
+            </a:graphic>
+          </wp:inline>
+        </w:drawing>
+      </w:r>
+    </w:p>
+    <w:p>
+      <w:pPr>
+        <w:ind w:left="792"/>
+        <w:jc w:val="center"/>
+        <w:rPr>
+          <w:rFonts w:ascii="Arial" w:hAnsi="Arial" w:cs="Arial"/>
+        </w:rPr>
+      </w:pPr>
     </w:p>
     <w:sectPr>
-      <w:headerReference w:type="default" r:id="rId7"/>
-      <w:footerReference w:type="default" r:id="rId8"/>
+      <w:headerReference w:type="default" r:id="rId8"/>
+      <w:footerReference w:type="default" r:id="rId9"/>
       <w:pgSz w:w="11906" w:h="16838"/>
       <w:pgMar w:top="1417" w:right="1701" w:bottom="1417" w:left="1701" w:header="708" w:footer="708" w:gutter="0"/>
       <w:cols w:space="708"/>
@@ -2152,7 +2263,7 @@
             <w:rPr>
               <w:noProof/>
             </w:rPr>
-            <w:t>4</w:t>
+            <w:t>5</w:t>
           </w:r>
           <w:r>
             <w:fldChar w:fldCharType="end"/>

</xml_diff>

<commit_message>
Cambios en el diagrama del proceso: Gestión del Pedido
</commit_message>
<xml_diff>
--- a/Desarrollo/SWGF/Negocio/SWGF_DN.docx
+++ b/Desarrollo/SWGF/Negocio/SWGF_DN.docx
@@ -1700,8 +1700,6 @@
         <w:ind w:left="720"/>
         <w:jc w:val="both"/>
       </w:pPr>
-      <w:bookmarkStart w:id="3" w:name="_GoBack"/>
-      <w:bookmarkEnd w:id="3"/>
     </w:p>
     <w:p>
       <w:pPr>
@@ -2105,15 +2103,61 @@
           <w:rFonts w:ascii="Arial" w:hAnsi="Arial" w:cs="Arial"/>
         </w:rPr>
       </w:pPr>
+    </w:p>
+    <w:p>
+      <w:pPr>
+        <w:ind w:left="792"/>
+        <w:jc w:val="center"/>
+        <w:rPr>
+          <w:rFonts w:ascii="Arial" w:hAnsi="Arial" w:cs="Arial"/>
+        </w:rPr>
+      </w:pPr>
+    </w:p>
+    <w:p>
+      <w:pPr>
+        <w:ind w:left="792"/>
+        <w:jc w:val="center"/>
+        <w:rPr>
+          <w:rFonts w:ascii="Arial" w:hAnsi="Arial" w:cs="Arial"/>
+        </w:rPr>
+      </w:pPr>
+    </w:p>
+    <w:p>
+      <w:pPr>
+        <w:ind w:left="792"/>
+        <w:jc w:val="center"/>
+        <w:rPr>
+          <w:rFonts w:ascii="Arial" w:hAnsi="Arial" w:cs="Arial"/>
+        </w:rPr>
+      </w:pPr>
+    </w:p>
+    <w:p>
+      <w:pPr>
+        <w:ind w:left="792"/>
+        <w:jc w:val="center"/>
+        <w:rPr>
+          <w:rFonts w:ascii="Arial" w:hAnsi="Arial" w:cs="Arial"/>
+        </w:rPr>
+      </w:pPr>
+      <w:bookmarkStart w:id="3" w:name="_GoBack"/>
+      <w:bookmarkEnd w:id="3"/>
       <w:r>
         <w:rPr>
           <w:noProof/>
         </w:rPr>
         <w:drawing>
-          <wp:inline distT="0" distB="0" distL="0" distR="0">
-            <wp:extent cx="3111297" cy="5010150"/>
+          <wp:anchor distT="0" distB="0" distL="114300" distR="114300" simplePos="0" relativeHeight="251658240" behindDoc="0" locked="0" layoutInCell="1" allowOverlap="1" wp14:anchorId="0D47E93D" wp14:editId="1ACB75AC">
+            <wp:simplePos x="0" y="0"/>
+            <wp:positionH relativeFrom="margin">
+              <wp:align>right</wp:align>
+            </wp:positionH>
+            <wp:positionV relativeFrom="paragraph">
+              <wp:posOffset>259080</wp:posOffset>
+            </wp:positionV>
+            <wp:extent cx="5400040" cy="2885736"/>
             <wp:effectExtent l="0" t="0" r="0" b="0"/>
-            <wp:docPr id="2" name="Imagen 2" descr="C:\Users\usuario\Desktop\diagrama.png"/>
+            <wp:wrapSquare wrapText="bothSides"/>
+            <wp:docPr id="1" name="Imagen 1" descr="C:\Users\omar\AppData\Local\Microsoft\Windows\INetCache\Content.Word\diagrama.png"/>
             <wp:cNvGraphicFramePr>
               <a:graphicFrameLocks xmlns:a="http://schemas.openxmlformats.org/drawingml/2006/main" noChangeAspect="1"/>
             </wp:cNvGraphicFramePr>
@@ -2121,7 +2165,7 @@
               <a:graphicData uri="http://schemas.openxmlformats.org/drawingml/2006/picture">
                 <pic:pic xmlns:pic="http://schemas.openxmlformats.org/drawingml/2006/picture">
                   <pic:nvPicPr>
-                    <pic:cNvPr id="0" name="Picture 3" descr="C:\Users\usuario\Desktop\diagrama.png"/>
+                    <pic:cNvPr id="0" name="Picture 3" descr="C:\Users\omar\AppData\Local\Microsoft\Windows\INetCache\Content.Word\diagrama.png"/>
                     <pic:cNvPicPr>
                       <a:picLocks noChangeAspect="1" noChangeArrowheads="1"/>
                     </pic:cNvPicPr>
@@ -2142,7 +2186,7 @@
                   <pic:spPr bwMode="auto">
                     <a:xfrm>
                       <a:off x="0" y="0"/>
-                      <a:ext cx="3111297" cy="5010150"/>
+                      <a:ext cx="5400040" cy="2885736"/>
                     </a:xfrm>
                     <a:prstGeom prst="rect">
                       <a:avLst/>
@@ -2155,18 +2199,9 @@
                 </pic:pic>
               </a:graphicData>
             </a:graphic>
-          </wp:inline>
+          </wp:anchor>
         </w:drawing>
       </w:r>
-    </w:p>
-    <w:p>
-      <w:pPr>
-        <w:ind w:left="792"/>
-        <w:jc w:val="center"/>
-        <w:rPr>
-          <w:rFonts w:ascii="Arial" w:hAnsi="Arial" w:cs="Arial"/>
-        </w:rPr>
-      </w:pPr>
     </w:p>
     <w:sectPr>
       <w:headerReference w:type="default" r:id="rId8"/>

</xml_diff>